<commit_message>
Actualización 1 de agosto de 2023 - Lap HP
Se actualiza el repositorio con materiales para el tercer examen parcial.
</commit_message>
<xml_diff>
--- a/Examen_Fisica_1_Segundo_Parcial_Version_C.docx
+++ b/Examen_Fisica_1_Segundo_Parcial_Version_C.docx
@@ -216,7 +216,7 @@
           <w:u w:val="single"/>
           <w:lang w:val="es-MX"/>
         </w:rPr>
-        <w:t xml:space="preserve">PRIMER EXAMEN PARCIAL TIPO </w:t>
+        <w:t>SEGUNDO</w:t>
       </w:r>
       <w:r>
         <w:rPr>
@@ -226,7 +226,17 @@
           <w:u w:val="single"/>
           <w:lang w:val="es-MX"/>
         </w:rPr>
-        <w:t>B</w:t>
+        <w:t xml:space="preserve"> EXAMEN PARCIAL TIPO </w:t>
+      </w:r>
+      <w:r>
+        <w:rPr>
+          <w:rFonts w:ascii="Verdana" w:hAnsi="Verdana"/>
+          <w:b/>
+          <w:sz w:val="20"/>
+          <w:u w:val="single"/>
+          <w:lang w:val="es-MX"/>
+        </w:rPr>
+        <w:t>C</w:t>
       </w:r>
     </w:p>
     <w:p>
@@ -5879,19 +5889,11 @@
         </w:rPr>
         <w:t xml:space="preserve">, </w:t>
       </w:r>
-      <w:proofErr w:type="spellStart"/>
-      <w:r>
-        <w:rPr>
-          <w:rFonts w:ascii="Arial" w:hAnsi="Arial" w:cs="Arial"/>
-        </w:rPr>
-        <w:t>si</w:t>
-      </w:r>
-      <w:proofErr w:type="spellEnd"/>
-      <w:r>
-        <w:rPr>
-          <w:rFonts w:ascii="Arial" w:hAnsi="Arial" w:cs="Arial"/>
-        </w:rPr>
-        <w:t xml:space="preserve"> despejamos el tiempo, llegamos a la expresión:</w:t>
+      <w:r>
+        <w:rPr>
+          <w:rFonts w:ascii="Arial" w:hAnsi="Arial" w:cs="Arial"/>
+        </w:rPr>
+        <w:t>si despejamos el tiempo, llegamos a la expresión:</w:t>
       </w:r>
     </w:p>
     <w:tbl>
@@ -6405,55 +6407,7 @@
         <w:rPr>
           <w:rFonts w:ascii="Arial" w:hAnsi="Arial" w:cs="Arial"/>
         </w:rPr>
-        <w:t xml:space="preserve">En la siguiente figura se muestran dos rutas para llegar del </w:t>
-      </w:r>
-      <w:r>
-        <w:rPr>
-          <w:rFonts w:ascii="Arial" w:hAnsi="Arial" w:cs="Arial"/>
-        </w:rPr>
-        <w:t>Ángel de la Independencia en la</w:t>
-      </w:r>
-      <w:r>
-        <w:rPr>
-          <w:rFonts w:ascii="Arial" w:hAnsi="Arial" w:cs="Arial"/>
-        </w:rPr>
-        <w:t xml:space="preserve"> CDMX al </w:t>
-      </w:r>
-      <w:r>
-        <w:rPr>
-          <w:rFonts w:ascii="Arial" w:hAnsi="Arial" w:cs="Arial"/>
-        </w:rPr>
-        <w:t>Estadio Azteca</w:t>
-      </w:r>
-      <w:r>
-        <w:rPr>
-          <w:rFonts w:ascii="Arial" w:hAnsi="Arial" w:cs="Arial"/>
-        </w:rPr>
-        <w:t xml:space="preserve">. Para la ruta A se cubre una distancia de </w:t>
-      </w:r>
-      <w:r>
-        <w:rPr>
-          <w:rFonts w:ascii="Arial" w:hAnsi="Arial" w:cs="Arial"/>
-        </w:rPr>
-        <w:t>25.7</w:t>
-      </w:r>
-      <w:r>
-        <w:rPr>
-          <w:rFonts w:ascii="Arial" w:hAnsi="Arial" w:cs="Arial"/>
-        </w:rPr>
-        <w:t xml:space="preserve"> km, mientras que para la ruta B, se cubre una distancia de </w:t>
-      </w:r>
-      <w:r>
-        <w:rPr>
-          <w:rFonts w:ascii="Arial" w:hAnsi="Arial" w:cs="Arial"/>
-        </w:rPr>
-        <w:t>17.9</w:t>
-      </w:r>
-      <w:r>
-        <w:rPr>
-          <w:rFonts w:ascii="Arial" w:hAnsi="Arial" w:cs="Arial"/>
-        </w:rPr>
-        <w:t xml:space="preserve"> km.</w:t>
+        <w:t>En la siguiente figura se muestran dos rutas para llegar del Ángel de la Independencia en la CDMX al Estadio Azteca. Para la ruta A se cubre una distancia de 25.7 km, mientras que para la ruta B, se cubre una distancia de 17.9 km.</w:t>
       </w:r>
     </w:p>
     <w:p>
@@ -6890,13 +6844,7 @@
               <w:rPr>
                 <w:rFonts w:ascii="Arial" w:hAnsi="Arial" w:cs="Arial"/>
               </w:rPr>
-              <w:t>20</w:t>
-            </w:r>
-            <w:r>
-              <w:rPr>
-                <w:rFonts w:ascii="Arial" w:hAnsi="Arial" w:cs="Arial"/>
-              </w:rPr>
-              <w:t xml:space="preserve"> m.</w:t>
+              <w:t>20 m.</w:t>
             </w:r>
           </w:p>
         </w:tc>
@@ -7450,13 +7398,7 @@
               <w:rPr>
                 <w:rFonts w:ascii="Arial" w:hAnsi="Arial" w:cs="Arial"/>
               </w:rPr>
-              <w:t>0</w:t>
-            </w:r>
-            <w:r>
-              <w:rPr>
-                <w:rFonts w:ascii="Arial" w:hAnsi="Arial" w:cs="Arial"/>
-              </w:rPr>
-              <w:t xml:space="preserve"> m</w:t>
+              <w:t>0 m</w:t>
             </w:r>
           </w:p>
         </w:tc>
@@ -7588,13 +7530,7 @@
         <w:rPr>
           <w:rFonts w:ascii="Arial" w:hAnsi="Arial" w:cs="Arial"/>
         </w:rPr>
-        <w:t xml:space="preserve"> </w:t>
-      </w:r>
-      <w:r>
-        <w:rPr>
-          <w:rFonts w:ascii="Arial" w:hAnsi="Arial" w:cs="Arial"/>
-        </w:rPr>
-        <w:t>La razón de cambio de la velocidad con respecto al tiempo.</w:t>
+        <w:t xml:space="preserve"> La razón de cambio de la velocidad con respecto al tiempo.</w:t>
       </w:r>
     </w:p>
     <w:p>
@@ -7701,13 +7637,7 @@
               <w:rPr>
                 <w:rFonts w:ascii="Arial" w:hAnsi="Arial" w:cs="Arial"/>
               </w:rPr>
-              <w:t xml:space="preserve"> </w:t>
-            </w:r>
-            <w:r>
-              <w:rPr>
-                <w:rFonts w:ascii="Arial" w:hAnsi="Arial" w:cs="Arial"/>
-              </w:rPr>
-              <w:t xml:space="preserve">v </w:t>
+              <w:t xml:space="preserve"> v </w:t>
             </w:r>
             <w:r>
               <w:rPr>
@@ -8184,14 +8114,7 @@
         <w:rPr>
           <w:rFonts w:ascii="Arial" w:hAnsi="Arial" w:cs="Arial"/>
         </w:rPr>
-        <w:t xml:space="preserve"> </w:t>
-      </w:r>
-      <w:proofErr w:type="spellStart"/>
-      <w:r>
-        <w:rPr>
-          <w:rFonts w:ascii="Arial" w:hAnsi="Arial" w:cs="Arial"/>
-        </w:rPr>
-        <w:t>R</w:t>
+        <w:t xml:space="preserve"> R</w:t>
       </w:r>
       <w:r>
         <w:rPr>
@@ -8202,7 +8125,6 @@
         </w:rPr>
         <w:t>x</w:t>
       </w:r>
-      <w:proofErr w:type="spellEnd"/>
       <w:r>
         <w:rPr>
           <w:rFonts w:ascii="Arial" w:hAnsi="Arial" w:cs="Arial"/>
@@ -8219,14 +8141,7 @@
         <w:rPr>
           <w:rFonts w:ascii="Arial" w:hAnsi="Arial" w:cs="Arial"/>
         </w:rPr>
-        <w:t xml:space="preserve"> 0 y </w:t>
-      </w:r>
-      <w:proofErr w:type="spellStart"/>
-      <w:r>
-        <w:rPr>
-          <w:rFonts w:ascii="Arial" w:hAnsi="Arial" w:cs="Arial"/>
-        </w:rPr>
-        <w:t>R</w:t>
+        <w:t xml:space="preserve"> 0 y R</w:t>
       </w:r>
       <w:r>
         <w:rPr>
@@ -8237,7 +8152,6 @@
         </w:rPr>
         <w:t>y</w:t>
       </w:r>
-      <w:proofErr w:type="spellEnd"/>
       <w:r>
         <w:rPr>
           <w:rFonts w:ascii="Arial" w:hAnsi="Arial" w:cs="Arial"/>
@@ -8371,13 +8285,7 @@
               <w:rPr>
                 <w:rFonts w:ascii="Arial" w:hAnsi="Arial" w:cs="Arial"/>
               </w:rPr>
-              <w:t xml:space="preserve">C) </w:t>
-            </w:r>
-            <w:r>
-              <w:rPr>
-                <w:rFonts w:ascii="Arial" w:hAnsi="Arial" w:cs="Arial"/>
-              </w:rPr>
-              <w:t>Cuadrante I</w:t>
+              <w:t>C) Cuadrante I</w:t>
             </w:r>
             <w:r>
               <w:rPr>
@@ -8614,23 +8522,7 @@
                   <w:sz w:val="28"/>
                   <w:szCs w:val="28"/>
                 </w:rPr>
-                <m:t>=</m:t>
-              </m:r>
-              <m:r>
-                <w:rPr>
-                  <w:rFonts w:ascii="Cambria Math" w:hAnsi="Cambria Math" w:cs="Arial"/>
-                  <w:sz w:val="28"/>
-                  <w:szCs w:val="28"/>
-                </w:rPr>
-                <m:t>4</m:t>
-              </m:r>
-              <m:r>
-                <w:rPr>
-                  <w:rFonts w:ascii="Cambria Math" w:hAnsi="Cambria Math" w:cs="Arial"/>
-                  <w:sz w:val="28"/>
-                  <w:szCs w:val="28"/>
-                </w:rPr>
-                <m:t>.74 N</m:t>
+                <m:t>=4.74 N</m:t>
               </m:r>
             </m:oMath>
           </w:p>
@@ -8650,23 +8542,7 @@
                     <w:sz w:val="28"/>
                     <w:szCs w:val="28"/>
                   </w:rPr>
-                  <m:t>θ=</m:t>
-                </m:r>
-                <m:r>
-                  <w:rPr>
-                    <w:rFonts w:ascii="Cambria Math" w:hAnsi="Cambria Math" w:cs="Arial"/>
-                    <w:sz w:val="28"/>
-                    <w:szCs w:val="28"/>
-                  </w:rPr>
-                  <m:t>3</m:t>
-                </m:r>
-                <m:r>
-                  <w:rPr>
-                    <w:rFonts w:ascii="Cambria Math" w:hAnsi="Cambria Math" w:cs="Arial"/>
-                    <w:sz w:val="28"/>
-                    <w:szCs w:val="28"/>
-                  </w:rPr>
-                  <m:t>5.58°</m:t>
+                  <m:t>θ=35.58°</m:t>
                 </m:r>
               </m:oMath>
             </m:oMathPara>
@@ -8749,39 +8625,7 @@
                   <w:sz w:val="28"/>
                   <w:szCs w:val="28"/>
                 </w:rPr>
-                <m:t>=</m:t>
-              </m:r>
-              <m:r>
-                <w:rPr>
-                  <w:rFonts w:ascii="Cambria Math" w:hAnsi="Cambria Math" w:cs="Arial"/>
-                  <w:sz w:val="28"/>
-                  <w:szCs w:val="28"/>
-                </w:rPr>
-                <m:t>4</m:t>
-              </m:r>
-              <m:r>
-                <w:rPr>
-                  <w:rFonts w:ascii="Cambria Math" w:hAnsi="Cambria Math" w:cs="Arial"/>
-                  <w:sz w:val="28"/>
-                  <w:szCs w:val="28"/>
-                </w:rPr>
-                <m:t>.</m:t>
-              </m:r>
-              <m:r>
-                <w:rPr>
-                  <w:rFonts w:ascii="Cambria Math" w:hAnsi="Cambria Math" w:cs="Arial"/>
-                  <w:sz w:val="28"/>
-                  <w:szCs w:val="28"/>
-                </w:rPr>
-                <m:t>29</m:t>
-              </m:r>
-              <m:r>
-                <w:rPr>
-                  <w:rFonts w:ascii="Cambria Math" w:hAnsi="Cambria Math" w:cs="Arial"/>
-                  <w:sz w:val="28"/>
-                  <w:szCs w:val="28"/>
-                </w:rPr>
-                <m:t xml:space="preserve"> N</m:t>
+                <m:t>=4.29 N</m:t>
               </m:r>
             </m:oMath>
           </w:p>
@@ -8800,23 +8644,7 @@
                     <w:sz w:val="28"/>
                     <w:szCs w:val="28"/>
                   </w:rPr>
-                  <m:t>θ=</m:t>
-                </m:r>
-                <m:r>
-                  <w:rPr>
-                    <w:rFonts w:ascii="Cambria Math" w:hAnsi="Cambria Math" w:cs="Arial"/>
-                    <w:sz w:val="28"/>
-                    <w:szCs w:val="28"/>
-                  </w:rPr>
-                  <m:t>36.75</m:t>
-                </m:r>
-                <m:r>
-                  <w:rPr>
-                    <w:rFonts w:ascii="Cambria Math" w:hAnsi="Cambria Math" w:cs="Arial"/>
-                    <w:sz w:val="28"/>
-                    <w:szCs w:val="28"/>
-                  </w:rPr>
-                  <m:t>°</m:t>
+                  <m:t>θ=36.75°</m:t>
                 </m:r>
               </m:oMath>
             </m:oMathPara>
@@ -8899,39 +8727,7 @@
                   <w:sz w:val="28"/>
                   <w:szCs w:val="28"/>
                 </w:rPr>
-                <m:t>=</m:t>
-              </m:r>
-              <m:r>
-                <w:rPr>
-                  <w:rFonts w:ascii="Cambria Math" w:hAnsi="Cambria Math" w:cs="Arial"/>
-                  <w:sz w:val="28"/>
-                  <w:szCs w:val="28"/>
-                </w:rPr>
-                <m:t>4</m:t>
-              </m:r>
-              <m:r>
-                <w:rPr>
-                  <w:rFonts w:ascii="Cambria Math" w:hAnsi="Cambria Math" w:cs="Arial"/>
-                  <w:sz w:val="28"/>
-                  <w:szCs w:val="28"/>
-                </w:rPr>
-                <m:t>.</m:t>
-              </m:r>
-              <m:r>
-                <w:rPr>
-                  <w:rFonts w:ascii="Cambria Math" w:hAnsi="Cambria Math" w:cs="Arial"/>
-                  <w:sz w:val="28"/>
-                  <w:szCs w:val="28"/>
-                </w:rPr>
-                <m:t>3</m:t>
-              </m:r>
-              <m:r>
-                <w:rPr>
-                  <w:rFonts w:ascii="Cambria Math" w:hAnsi="Cambria Math" w:cs="Arial"/>
-                  <w:sz w:val="28"/>
-                  <w:szCs w:val="28"/>
-                </w:rPr>
-                <m:t>7 N</m:t>
+                <m:t>=4.37 N</m:t>
               </m:r>
             </m:oMath>
           </w:p>
@@ -8950,23 +8746,7 @@
                     <w:sz w:val="28"/>
                     <w:szCs w:val="28"/>
                   </w:rPr>
-                  <m:t>θ=</m:t>
-                </m:r>
-                <m:r>
-                  <w:rPr>
-                    <w:rFonts w:ascii="Cambria Math" w:hAnsi="Cambria Math" w:cs="Arial"/>
-                    <w:sz w:val="28"/>
-                    <w:szCs w:val="28"/>
-                  </w:rPr>
-                  <m:t>3</m:t>
-                </m:r>
-                <m:r>
-                  <w:rPr>
-                    <w:rFonts w:ascii="Cambria Math" w:hAnsi="Cambria Math" w:cs="Arial"/>
-                    <w:sz w:val="28"/>
-                    <w:szCs w:val="28"/>
-                  </w:rPr>
-                  <m:t>4.48°</m:t>
+                  <m:t>θ=34.48°</m:t>
                 </m:r>
               </m:oMath>
             </m:oMathPara>
@@ -10890,15 +10670,7 @@
                     <w:sz w:val="32"/>
                     <w:szCs w:val="32"/>
                   </w:rPr>
-                  <m:t>d</m:t>
-                </m:r>
-                <m:r>
-                  <w:rPr>
-                    <w:rFonts w:ascii="Cambria Math" w:hAnsi="Cambria Math" w:cs="Arial"/>
-                    <w:sz w:val="32"/>
-                    <w:szCs w:val="32"/>
-                  </w:rPr>
-                  <m:t>=</m:t>
+                  <m:t>d=</m:t>
                 </m:r>
                 <m:sSub>
                   <m:sSubPr>
@@ -11048,15 +10820,7 @@
                     <w:sz w:val="32"/>
                     <w:szCs w:val="32"/>
                   </w:rPr>
-                  <m:t>d</m:t>
-                </m:r>
-                <m:r>
-                  <w:rPr>
-                    <w:rFonts w:ascii="Cambria Math" w:hAnsi="Cambria Math" w:cs="Arial"/>
-                    <w:sz w:val="32"/>
-                    <w:szCs w:val="32"/>
-                  </w:rPr>
-                  <m:t xml:space="preserve">= </m:t>
+                  <m:t xml:space="preserve">d= </m:t>
                 </m:r>
                 <m:f>
                   <m:fPr>

</xml_diff>